<commit_message>
make individual profile seperate
</commit_message>
<xml_diff>
--- a/Fruit Basket DB .docx
+++ b/Fruit Basket DB .docx
@@ -2,6 +2,7 @@
 <file path=word/document.xml><?xml version="1.0" encoding="utf-8"?>
 <w:document xmlns:wpc="http://schemas.microsoft.com/office/word/2010/wordprocessingCanvas" xmlns:cx="http://schemas.microsoft.com/office/drawing/2014/chartex" xmlns:cx1="http://schemas.microsoft.com/office/drawing/2015/9/8/chartex" xmlns:cx2="http://schemas.microsoft.com/office/drawing/2015/10/21/chartex" xmlns:cx3="http://schemas.microsoft.com/office/drawing/2016/5/9/chartex" xmlns:cx4="http://schemas.microsoft.com/office/drawing/2016/5/10/chartex" xmlns:cx5="http://schemas.microsoft.com/office/drawing/2016/5/11/chartex" xmlns:cx6="http://schemas.microsoft.com/office/drawing/2016/5/12/chartex" xmlns:cx7="http://schemas.microsoft.com/office/drawing/2016/5/13/chartex" xmlns:cx8="http://schemas.microsoft.com/office/drawing/2016/5/14/chartex" xmlns:mc="http://schemas.openxmlformats.org/markup-compatibility/2006" xmlns:aink="http://schemas.microsoft.com/office/drawing/2016/ink" xmlns:am3d="http://schemas.microsoft.com/office/drawing/2017/model3d" xmlns:o="urn:schemas-microsoft-com:office:office" xmlns:r="http://schemas.openxmlformats.org/officeDocument/2006/relationships" xmlns:m="http://schemas.openxmlformats.org/officeDocument/2006/math" xmlns:v="urn:schemas-microsoft-com:vml" xmlns:wp14="http://schemas.microsoft.com/office/word/2010/wordprocessingDrawing" xmlns:wp="http://schemas.openxmlformats.org/drawingml/2006/wordprocessingDrawing" xmlns:w10="urn:schemas-microsoft-com:office:word" xmlns:w="http://schemas.openxmlformats.org/wordprocessingml/2006/main" xmlns:w14="http://schemas.microsoft.com/office/word/2010/wordml" xmlns:w15="http://schemas.microsoft.com/office/word/2012/wordml" xmlns:w16cex="http://schemas.microsoft.com/office/word/2018/wordml/cex" xmlns:w16cid="http://schemas.microsoft.com/office/word/2016/wordml/cid" xmlns:w16="http://schemas.microsoft.com/office/word/2018/wordml" xmlns:w16sdtdh="http://schemas.microsoft.com/office/word/2020/wordml/sdtdatahash" xmlns:w16se="http://schemas.microsoft.com/office/word/2015/wordml/symex" xmlns:wpg="http://schemas.microsoft.com/office/word/2010/wordprocessingGroup" xmlns:wpi="http://schemas.microsoft.com/office/word/2010/wordprocessingInk" xmlns:wne="http://schemas.microsoft.com/office/word/2006/wordml" xmlns:wps="http://schemas.microsoft.com/office/word/2010/wordprocessingShape" mc:Ignorable="w14 w15 w16se w16cid w16 w16cex w16sdtdh wp14">
   <w:body>
+    <w:p/>
     <w:p/>
     <w:p/>
     <w:p/>
@@ -1244,11 +1245,9 @@
             <w:tcW w:w="3116" w:type="dxa"/>
           </w:tcPr>
           <w:p>
-            <w:proofErr w:type="spellStart"/>
             <w:r>
               <w:t>Age_Max</w:t>
             </w:r>
-            <w:proofErr w:type="spellEnd"/>
           </w:p>
         </w:tc>
         <w:tc>
@@ -1747,10 +1746,7 @@
               <w:jc w:val="center"/>
             </w:pPr>
             <w:r>
-              <w:t xml:space="preserve">Table: </w:t>
-            </w:r>
-            <w:r>
-              <w:t>Pictures</w:t>
+              <w:t>Table: Pictures</w:t>
             </w:r>
           </w:p>
         </w:tc>
@@ -1856,10 +1852,7 @@
               <w:jc w:val="center"/>
             </w:pPr>
             <w:r>
-              <w:t xml:space="preserve">Table: </w:t>
-            </w:r>
-            <w:r>
-              <w:t>Interests</w:t>
+              <w:t>Table: Interests</w:t>
             </w:r>
           </w:p>
         </w:tc>
@@ -2050,11 +2043,7 @@
               <w:jc w:val="center"/>
             </w:pPr>
             <w:r>
-              <w:lastRenderedPageBreak/>
-              <w:t xml:space="preserve">Table: </w:t>
-            </w:r>
-            <w:r>
-              <w:t>Videos</w:t>
+              <w:t>Table: Videos</w:t>
             </w:r>
           </w:p>
         </w:tc>
@@ -2099,10 +2088,7 @@
           <w:p>
             <w:proofErr w:type="spellStart"/>
             <w:r>
-              <w:t>Video_</w:t>
-            </w:r>
-            <w:r>
-              <w:t>ID</w:t>
+              <w:t>Video_ID</w:t>
             </w:r>
             <w:proofErr w:type="spellEnd"/>
           </w:p>
@@ -2163,10 +2149,7 @@
               <w:jc w:val="center"/>
             </w:pPr>
             <w:r>
-              <w:t xml:space="preserve">Table: </w:t>
-            </w:r>
-            <w:r>
-              <w:t>Matches</w:t>
+              <w:t>Table: Matches</w:t>
             </w:r>
           </w:p>
         </w:tc>
@@ -2456,6 +2439,7 @@
     <w:lsdException w:name="HTML Sample" w:semiHidden="1" w:unhideWhenUsed="1"/>
     <w:lsdException w:name="HTML Typewriter" w:semiHidden="1" w:unhideWhenUsed="1"/>
     <w:lsdException w:name="HTML Variable" w:semiHidden="1" w:unhideWhenUsed="1"/>
+    <w:lsdException w:name="Normal Table" w:semiHidden="1" w:unhideWhenUsed="1"/>
     <w:lsdException w:name="annotation subject" w:semiHidden="1" w:unhideWhenUsed="1"/>
     <w:lsdException w:name="No List" w:semiHidden="1" w:unhideWhenUsed="1"/>
     <w:lsdException w:name="Outline List 1" w:semiHidden="1" w:unhideWhenUsed="1"/>
@@ -2502,8 +2486,10 @@
     <w:lsdException w:name="Table Subtle 2" w:semiHidden="1" w:unhideWhenUsed="1"/>
     <w:lsdException w:name="Table Web 1" w:semiHidden="1" w:unhideWhenUsed="1"/>
     <w:lsdException w:name="Table Web 2" w:semiHidden="1" w:unhideWhenUsed="1"/>
+    <w:lsdException w:name="Table Web 3" w:semiHidden="1" w:unhideWhenUsed="1"/>
     <w:lsdException w:name="Balloon Text" w:semiHidden="1" w:unhideWhenUsed="1"/>
     <w:lsdException w:name="Table Grid" w:uiPriority="39"/>
+    <w:lsdException w:name="Table Theme" w:semiHidden="1" w:unhideWhenUsed="1"/>
     <w:lsdException w:name="Placeholder Text" w:semiHidden="1"/>
     <w:lsdException w:name="No Spacing" w:uiPriority="1" w:qFormat="1"/>
     <w:lsdException w:name="Light Shading" w:uiPriority="60"/>

</xml_diff>